<commit_message>
Added how to run details
</commit_message>
<xml_diff>
--- a/Documentation.docx
+++ b/Documentation.docx
@@ -20,21 +20,8 @@
       </w:r>
     </w:p>
     <w:p>
-      <w:proofErr w:type="spellStart"/>
-      <w:r>
-        <w:t>Github</w:t>
-      </w:r>
-      <w:proofErr w:type="spellEnd"/>
-      <w:r>
-        <w:t xml:space="preserve"> </w:t>
-      </w:r>
-      <w:proofErr w:type="gramStart"/>
-      <w:r>
-        <w:t>link :</w:t>
-      </w:r>
-      <w:proofErr w:type="gramEnd"/>
-      <w:r>
-        <w:t xml:space="preserve"> </w:t>
+      <w:r>
+        <w:t xml:space="preserve">Github link : </w:t>
       </w:r>
       <w:hyperlink r:id="rId5" w:history="1">
         <w:r>
@@ -64,13 +51,8 @@
       <w:r>
         <w:t xml:space="preserve">I am using the Amazon’s ESCI dataset </w:t>
       </w:r>
-      <w:proofErr w:type="spellStart"/>
-      <w:r>
-        <w:t>esci</w:t>
-      </w:r>
-      <w:proofErr w:type="spellEnd"/>
-      <w:r>
-        <w:t>-data</w:t>
+      <w:r>
+        <w:t>esci-data</w:t>
       </w:r>
       <w:r>
         <w:t>(</w:t>
@@ -98,21 +80,7 @@
         <w:rPr>
           <w:u w:val="single"/>
         </w:rPr>
-        <w:t xml:space="preserve">Data preprocessing and </w:t>
-      </w:r>
-      <w:proofErr w:type="gramStart"/>
-      <w:r>
-        <w:rPr>
-          <w:u w:val="single"/>
-        </w:rPr>
-        <w:t>cleaning :</w:t>
-      </w:r>
-      <w:proofErr w:type="gramEnd"/>
-      <w:r>
-        <w:rPr>
-          <w:u w:val="single"/>
-        </w:rPr>
-        <w:t xml:space="preserve"> </w:t>
+        <w:t xml:space="preserve">Data preprocessing and cleaning : </w:t>
       </w:r>
     </w:p>
     <w:p>
@@ -125,49 +93,17 @@
     </w:p>
     <w:p>
       <w:r>
-        <w:t xml:space="preserve">Dropped any product row which has nan value as I am planning to use pinecone as a vector DB and for the free tire </w:t>
-      </w:r>
-      <w:proofErr w:type="gramStart"/>
-      <w:r>
-        <w:t>version ,</w:t>
-      </w:r>
-      <w:proofErr w:type="gramEnd"/>
-      <w:r>
-        <w:t xml:space="preserve"> I can </w:t>
-      </w:r>
-      <w:proofErr w:type="spellStart"/>
-      <w:r>
-        <w:t>upsert</w:t>
-      </w:r>
-      <w:proofErr w:type="spellEnd"/>
-      <w:r>
-        <w:t xml:space="preserve"> around 450,000 products at 1024 dimensions</w:t>
-      </w:r>
-    </w:p>
-    <w:p>
-      <w:r>
-        <w:t xml:space="preserve">English Dataset: 437953 </w:t>
-      </w:r>
-      <w:proofErr w:type="gramStart"/>
-      <w:r>
-        <w:t>products  where</w:t>
-      </w:r>
-      <w:proofErr w:type="gramEnd"/>
-      <w:r>
-        <w:t xml:space="preserve"> products locale is ‘us’</w:t>
-      </w:r>
-    </w:p>
-    <w:p>
-      <w:r>
-        <w:t xml:space="preserve">Multilingual </w:t>
-      </w:r>
-      <w:proofErr w:type="gramStart"/>
-      <w:r>
-        <w:t>Dataset :</w:t>
-      </w:r>
-      <w:proofErr w:type="gramEnd"/>
-      <w:r>
-        <w:t xml:space="preserve"> </w:t>
+        <w:t>Dropped any product row which has nan value as I am planning to use pinecone as a vector DB and for the free tire version , I can upsert around 450,000 products at 1024 dimensions</w:t>
+      </w:r>
+    </w:p>
+    <w:p>
+      <w:r>
+        <w:t>English Dataset: 437953 products  where products locale is ‘us’</w:t>
+      </w:r>
+    </w:p>
+    <w:p>
+      <w:r>
+        <w:t xml:space="preserve">Multilingual Dataset : </w:t>
       </w:r>
       <w:r>
         <w:t xml:space="preserve">Did some strategy based selection ( selected only 10 products from brands who have more than 10 products) giving </w:t>
@@ -189,15 +125,7 @@
     </w:p>
     <w:p>
       <w:r>
-        <w:t xml:space="preserve">Removed HTML </w:t>
-      </w:r>
-      <w:proofErr w:type="gramStart"/>
-      <w:r>
-        <w:t>script ,</w:t>
-      </w:r>
-      <w:proofErr w:type="gramEnd"/>
-      <w:r>
-        <w:t xml:space="preserve"> emoticons etc.</w:t>
+        <w:t>Removed HTML script , emoticons etc.</w:t>
       </w:r>
     </w:p>
     <w:p>
@@ -211,16 +139,8 @@
         <w:rPr>
           <w:u w:val="single"/>
         </w:rPr>
-        <w:t xml:space="preserve">Embedding </w:t>
-      </w:r>
-      <w:proofErr w:type="gramStart"/>
-      <w:r>
-        <w:rPr>
-          <w:u w:val="single"/>
-        </w:rPr>
-        <w:t>Models :</w:t>
-      </w:r>
-      <w:proofErr w:type="gramEnd"/>
+        <w:t>Embedding Models :</w:t>
+      </w:r>
     </w:p>
     <w:p>
       <w:r>
@@ -275,13 +195,8 @@
           <w:numId w:val="1"/>
         </w:numPr>
       </w:pPr>
-      <w:proofErr w:type="spellStart"/>
-      <w:r>
-        <w:t>AllMini</w:t>
-      </w:r>
-      <w:proofErr w:type="spellEnd"/>
-      <w:r>
-        <w:t xml:space="preserve">      - all-MiniLM-L6-v2            - dim (384) model</w:t>
+      <w:r>
+        <w:t>AllMini      - all-MiniLM-L6-v2            - dim (384) model</w:t>
       </w:r>
     </w:p>
     <w:p>
@@ -312,13 +227,8 @@
           <w:numId w:val="4"/>
         </w:numPr>
       </w:pPr>
-      <w:proofErr w:type="spellStart"/>
-      <w:r>
-        <w:t>LaBSE</w:t>
-      </w:r>
-      <w:proofErr w:type="spellEnd"/>
-      <w:r>
-        <w:t xml:space="preserve">    </w:t>
+      <w:r>
+        <w:t xml:space="preserve">LaBSE    </w:t>
       </w:r>
       <w:r>
         <w:t>- dim (768) model</w:t>
@@ -515,15 +425,7 @@
         <w:t xml:space="preserve">The Bulk query searches are beneficial when </w:t>
       </w:r>
       <w:r>
-        <w:t xml:space="preserve">using any proprietary embedding models on free-tier due to the restrictions on rate-limits. This batch -128 processing the data without hitting the rate-limits (In my </w:t>
-      </w:r>
-      <w:proofErr w:type="gramStart"/>
-      <w:r>
-        <w:t>case :</w:t>
-      </w:r>
-      <w:proofErr w:type="gramEnd"/>
-      <w:r>
-        <w:t xml:space="preserve"> Voyage AI embeddings for documents and queries)</w:t>
+        <w:t>using any proprietary embedding models on free-tier due to the restrictions on rate-limits. This batch -128 processing the data without hitting the rate-limits (In my case : Voyage AI embeddings for documents and queries)</w:t>
       </w:r>
     </w:p>
     <w:p>
@@ -683,13 +585,8 @@
           <w:numId w:val="9"/>
         </w:numPr>
       </w:pPr>
-      <w:proofErr w:type="spellStart"/>
-      <w:r>
-        <w:t>Hit_rate</w:t>
-      </w:r>
-      <w:proofErr w:type="spellEnd"/>
-      <w:r>
-        <w:t xml:space="preserve"> @ (1,5,10)</w:t>
+      <w:r>
+        <w:t>Hit_rate @ (1,5,10)</w:t>
       </w:r>
     </w:p>
     <w:p>
@@ -725,15 +622,7 @@
         </w:numPr>
       </w:pPr>
       <w:r>
-        <w:t>Recall @ (</w:t>
-      </w:r>
-      <w:proofErr w:type="gramStart"/>
-      <w:r>
-        <w:t>1 ,</w:t>
-      </w:r>
-      <w:proofErr w:type="gramEnd"/>
-      <w:r>
-        <w:t xml:space="preserve"> 5, 10)</w:t>
+        <w:t>Recall @ (1 , 5, 10)</w:t>
       </w:r>
     </w:p>
     <w:p>
@@ -745,15 +634,7 @@
         </w:numPr>
       </w:pPr>
       <w:r>
-        <w:t>F1 @ (</w:t>
-      </w:r>
-      <w:proofErr w:type="gramStart"/>
-      <w:r>
-        <w:t>1 ,</w:t>
-      </w:r>
-      <w:proofErr w:type="gramEnd"/>
-      <w:r>
-        <w:t xml:space="preserve"> 5, 10)</w:t>
+        <w:t>F1 @ (1 , 5, 10)</w:t>
       </w:r>
     </w:p>
     <w:p>
@@ -830,13 +711,8 @@
       </w:r>
     </w:p>
     <w:p>
-      <w:proofErr w:type="gramStart"/>
-      <w:r>
-        <w:t>Multilingual :</w:t>
-      </w:r>
-      <w:proofErr w:type="gramEnd"/>
-      <w:r>
-        <w:t xml:space="preserve"> </w:t>
+      <w:r>
+        <w:t xml:space="preserve">Multilingual : </w:t>
       </w:r>
       <w:r>
         <w:rPr>
@@ -983,6 +859,283 @@
         </w:drawing>
       </w:r>
     </w:p>
+    <w:p/>
+    <w:p>
+      <w:pPr>
+        <w:pStyle w:val="Heading2"/>
+      </w:pPr>
+      <w:r>
+        <w:t xml:space="preserve">How to run : </w:t>
+      </w:r>
+    </w:p>
+    <w:p>
+      <w:pPr>
+        <w:pStyle w:val="ListParagraph"/>
+        <w:numPr>
+          <w:ilvl w:val="0"/>
+          <w:numId w:val="10"/>
+        </w:numPr>
+      </w:pPr>
+      <w:r>
+        <w:t>Create a conda env -python 3.12 ( GPU might be required for some embedding models)</w:t>
+      </w:r>
+    </w:p>
+    <w:p>
+      <w:pPr>
+        <w:pStyle w:val="ListParagraph"/>
+        <w:numPr>
+          <w:ilvl w:val="0"/>
+          <w:numId w:val="10"/>
+        </w:numPr>
+      </w:pPr>
+      <w:r>
+        <w:t>Install requirements.txt</w:t>
+      </w:r>
+    </w:p>
+    <w:p>
+      <w:pPr>
+        <w:pStyle w:val="ListParagraph"/>
+        <w:numPr>
+          <w:ilvl w:val="0"/>
+          <w:numId w:val="10"/>
+        </w:numPr>
+      </w:pPr>
+      <w:r>
+        <w:t xml:space="preserve">Dataset Preprocessing </w:t>
+      </w:r>
+    </w:p>
+    <w:p>
+      <w:pPr>
+        <w:pStyle w:val="ListParagraph"/>
+        <w:numPr>
+          <w:ilvl w:val="1"/>
+          <w:numId w:val="10"/>
+        </w:numPr>
+      </w:pPr>
+      <w:r>
+        <w:t>Data_products_preprocessing.ipynb in English/Multilingual folders of Notebooks</w:t>
+      </w:r>
+    </w:p>
+    <w:p>
+      <w:pPr>
+        <w:pStyle w:val="ListParagraph"/>
+        <w:numPr>
+          <w:ilvl w:val="0"/>
+          <w:numId w:val="10"/>
+        </w:numPr>
+      </w:pPr>
+      <w:r>
+        <w:lastRenderedPageBreak/>
+        <w:t>Main</w:t>
+      </w:r>
+      <w:r>
+        <w:t xml:space="preserve"> Files : </w:t>
+      </w:r>
+    </w:p>
+    <w:p>
+      <w:pPr>
+        <w:pStyle w:val="ListParagraph"/>
+        <w:numPr>
+          <w:ilvl w:val="1"/>
+          <w:numId w:val="10"/>
+        </w:numPr>
+      </w:pPr>
+      <w:r>
+        <w:t>ml_voyager_pinecone.ipynb</w:t>
+      </w:r>
+      <w:r>
+        <w:t xml:space="preserve">   - multilingual voyage(Dense) bm25(Sparse) file</w:t>
+      </w:r>
+    </w:p>
+    <w:p>
+      <w:pPr>
+        <w:pStyle w:val="ListParagraph"/>
+        <w:numPr>
+          <w:ilvl w:val="1"/>
+          <w:numId w:val="10"/>
+        </w:numPr>
+      </w:pPr>
+      <w:r>
+        <w:t>ml_laBse_pinecone.ipynb</w:t>
+      </w:r>
+      <w:r>
+        <w:t xml:space="preserve">      - multilingual laBSE(Dense) bm25(sparse) file</w:t>
+      </w:r>
+    </w:p>
+    <w:p>
+      <w:pPr>
+        <w:pStyle w:val="ListParagraph"/>
+        <w:numPr>
+          <w:ilvl w:val="1"/>
+          <w:numId w:val="10"/>
+        </w:numPr>
+      </w:pPr>
+      <w:r>
+        <w:t>en_voyager_bm_pinecone.ipynb</w:t>
+      </w:r>
+      <w:r>
+        <w:t xml:space="preserve"> – English Voyage(Dense) bm25(Sparse) file</w:t>
+      </w:r>
+    </w:p>
+    <w:p>
+      <w:pPr>
+        <w:pStyle w:val="ListParagraph"/>
+        <w:numPr>
+          <w:ilvl w:val="1"/>
+          <w:numId w:val="10"/>
+        </w:numPr>
+      </w:pPr>
+      <w:r>
+        <w:t>en_allmini_bm_pinecone</w:t>
+      </w:r>
+      <w:r>
+        <w:t xml:space="preserve"> – English Allmini(Dense) bm25(Sparse) file</w:t>
+      </w:r>
+    </w:p>
+    <w:p>
+      <w:pPr>
+        <w:ind w:left="720"/>
+      </w:pPr>
+      <w:r>
+        <w:t>These files include</w:t>
+      </w:r>
+    </w:p>
+    <w:p>
+      <w:pPr>
+        <w:pStyle w:val="ListParagraph"/>
+        <w:numPr>
+          <w:ilvl w:val="0"/>
+          <w:numId w:val="11"/>
+        </w:numPr>
+      </w:pPr>
+      <w:r>
+        <w:t xml:space="preserve"> </w:t>
+      </w:r>
+      <w:r>
+        <w:t xml:space="preserve">data loading </w:t>
+      </w:r>
+    </w:p>
+    <w:p>
+      <w:pPr>
+        <w:pStyle w:val="ListParagraph"/>
+        <w:numPr>
+          <w:ilvl w:val="0"/>
+          <w:numId w:val="11"/>
+        </w:numPr>
+      </w:pPr>
+      <w:r>
+        <w:t>Pinecone setup</w:t>
+      </w:r>
+    </w:p>
+    <w:p>
+      <w:pPr>
+        <w:pStyle w:val="ListParagraph"/>
+        <w:numPr>
+          <w:ilvl w:val="0"/>
+          <w:numId w:val="11"/>
+        </w:numPr>
+      </w:pPr>
+      <w:r>
+        <w:t>Sparse encoder setup</w:t>
+      </w:r>
+    </w:p>
+    <w:p>
+      <w:pPr>
+        <w:pStyle w:val="ListParagraph"/>
+        <w:numPr>
+          <w:ilvl w:val="0"/>
+          <w:numId w:val="11"/>
+        </w:numPr>
+      </w:pPr>
+      <w:r>
+        <w:t>Dense encoder setup and parallel upserting (push encoded data to pinecone)</w:t>
+      </w:r>
+    </w:p>
+    <w:p>
+      <w:pPr>
+        <w:pStyle w:val="ListParagraph"/>
+        <w:numPr>
+          <w:ilvl w:val="0"/>
+          <w:numId w:val="11"/>
+        </w:numPr>
+      </w:pPr>
+      <w:r>
+        <w:t>Hybrid Query Search Setup</w:t>
+      </w:r>
+    </w:p>
+    <w:p>
+      <w:pPr>
+        <w:pStyle w:val="ListParagraph"/>
+        <w:numPr>
+          <w:ilvl w:val="0"/>
+          <w:numId w:val="11"/>
+        </w:numPr>
+      </w:pPr>
+      <w:r>
+        <w:t xml:space="preserve">Bulk search </w:t>
+      </w:r>
+    </w:p>
+    <w:p>
+      <w:pPr>
+        <w:pStyle w:val="ListParagraph"/>
+        <w:numPr>
+          <w:ilvl w:val="0"/>
+          <w:numId w:val="11"/>
+        </w:numPr>
+      </w:pPr>
+      <w:r>
+        <w:t>Data_queries_eval_processing.ipynb for selecting the easy/hard queries</w:t>
+      </w:r>
+    </w:p>
+    <w:p>
+      <w:pPr>
+        <w:pStyle w:val="ListParagraph"/>
+        <w:numPr>
+          <w:ilvl w:val="0"/>
+          <w:numId w:val="11"/>
+        </w:numPr>
+      </w:pPr>
+      <w:r>
+        <w:t>Evaluations</w:t>
+      </w:r>
+    </w:p>
+    <w:p>
+      <w:pPr>
+        <w:pStyle w:val="ListParagraph"/>
+        <w:numPr>
+          <w:ilvl w:val="0"/>
+          <w:numId w:val="10"/>
+        </w:numPr>
+      </w:pPr>
+      <w:r>
+        <w:t>Results comparison:</w:t>
+      </w:r>
+    </w:p>
+    <w:p>
+      <w:pPr>
+        <w:pStyle w:val="ListParagraph"/>
+        <w:numPr>
+          <w:ilvl w:val="1"/>
+          <w:numId w:val="10"/>
+        </w:numPr>
+      </w:pPr>
+      <w:r>
+        <w:t>final_result_comparision.ipynb</w:t>
+      </w:r>
+    </w:p>
+    <w:p/>
+    <w:p>
+      <w:r>
+        <w:t>To Run the web application, use the comments at the bottom of the files api.py and app.py in given sequence</w:t>
+      </w:r>
+    </w:p>
+    <w:p/>
+    <w:p>
+      <w:pPr>
+        <w:pStyle w:val="ListParagraph"/>
+        <w:ind w:left="1440"/>
+      </w:pPr>
+    </w:p>
     <w:sectPr>
       <w:pgSz w:w="12240" w:h="15840"/>
       <w:pgMar w:top="1440" w:right="1440" w:bottom="1440" w:left="1440" w:header="720" w:footer="720" w:gutter="0"/>
@@ -1085,6 +1238,95 @@
     </w:lvl>
   </w:abstractNum>
   <w:abstractNum w:abstractNumId="1" w15:restartNumberingAfterBreak="0">
+    <w:nsid w:val="171822F7"/>
+    <w:multiLevelType w:val="hybridMultilevel"/>
+    <w:tmpl w:val="599C4016"/>
+    <w:lvl w:ilvl="0" w:tplc="0409000F">
+      <w:start w:val="1"/>
+      <w:numFmt w:val="decimal"/>
+      <w:lvlText w:val="%1."/>
+      <w:lvlJc w:val="left"/>
+      <w:pPr>
+        <w:ind w:left="720" w:hanging="360"/>
+      </w:pPr>
+      <w:rPr>
+        <w:rFonts w:hint="default"/>
+      </w:rPr>
+    </w:lvl>
+    <w:lvl w:ilvl="1" w:tplc="04090019">
+      <w:start w:val="1"/>
+      <w:numFmt w:val="lowerLetter"/>
+      <w:lvlText w:val="%2."/>
+      <w:lvlJc w:val="left"/>
+      <w:pPr>
+        <w:ind w:left="1440" w:hanging="360"/>
+      </w:pPr>
+    </w:lvl>
+    <w:lvl w:ilvl="2" w:tplc="0409001B" w:tentative="1">
+      <w:start w:val="1"/>
+      <w:numFmt w:val="lowerRoman"/>
+      <w:lvlText w:val="%3."/>
+      <w:lvlJc w:val="right"/>
+      <w:pPr>
+        <w:ind w:left="2160" w:hanging="180"/>
+      </w:pPr>
+    </w:lvl>
+    <w:lvl w:ilvl="3" w:tplc="0409000F" w:tentative="1">
+      <w:start w:val="1"/>
+      <w:numFmt w:val="decimal"/>
+      <w:lvlText w:val="%4."/>
+      <w:lvlJc w:val="left"/>
+      <w:pPr>
+        <w:ind w:left="2880" w:hanging="360"/>
+      </w:pPr>
+    </w:lvl>
+    <w:lvl w:ilvl="4" w:tplc="04090019" w:tentative="1">
+      <w:start w:val="1"/>
+      <w:numFmt w:val="lowerLetter"/>
+      <w:lvlText w:val="%5."/>
+      <w:lvlJc w:val="left"/>
+      <w:pPr>
+        <w:ind w:left="3600" w:hanging="360"/>
+      </w:pPr>
+    </w:lvl>
+    <w:lvl w:ilvl="5" w:tplc="0409001B" w:tentative="1">
+      <w:start w:val="1"/>
+      <w:numFmt w:val="lowerRoman"/>
+      <w:lvlText w:val="%6."/>
+      <w:lvlJc w:val="right"/>
+      <w:pPr>
+        <w:ind w:left="4320" w:hanging="180"/>
+      </w:pPr>
+    </w:lvl>
+    <w:lvl w:ilvl="6" w:tplc="0409000F" w:tentative="1">
+      <w:start w:val="1"/>
+      <w:numFmt w:val="decimal"/>
+      <w:lvlText w:val="%7."/>
+      <w:lvlJc w:val="left"/>
+      <w:pPr>
+        <w:ind w:left="5040" w:hanging="360"/>
+      </w:pPr>
+    </w:lvl>
+    <w:lvl w:ilvl="7" w:tplc="04090019" w:tentative="1">
+      <w:start w:val="1"/>
+      <w:numFmt w:val="lowerLetter"/>
+      <w:lvlText w:val="%8."/>
+      <w:lvlJc w:val="left"/>
+      <w:pPr>
+        <w:ind w:left="5760" w:hanging="360"/>
+      </w:pPr>
+    </w:lvl>
+    <w:lvl w:ilvl="8" w:tplc="0409001B" w:tentative="1">
+      <w:start w:val="1"/>
+      <w:numFmt w:val="lowerRoman"/>
+      <w:lvlText w:val="%9."/>
+      <w:lvlJc w:val="right"/>
+      <w:pPr>
+        <w:ind w:left="6480" w:hanging="180"/>
+      </w:pPr>
+    </w:lvl>
+  </w:abstractNum>
+  <w:abstractNum w:abstractNumId="2" w15:restartNumberingAfterBreak="0">
     <w:nsid w:val="20267BCC"/>
     <w:multiLevelType w:val="hybridMultilevel"/>
     <w:tmpl w:val="D0643518"/>
@@ -1173,7 +1415,7 @@
       </w:pPr>
     </w:lvl>
   </w:abstractNum>
-  <w:abstractNum w:abstractNumId="2" w15:restartNumberingAfterBreak="0">
+  <w:abstractNum w:abstractNumId="3" w15:restartNumberingAfterBreak="0">
     <w:nsid w:val="23D00DB0"/>
     <w:multiLevelType w:val="hybridMultilevel"/>
     <w:tmpl w:val="954ABAF8"/>
@@ -1262,7 +1504,7 @@
       </w:pPr>
     </w:lvl>
   </w:abstractNum>
-  <w:abstractNum w:abstractNumId="3" w15:restartNumberingAfterBreak="0">
+  <w:abstractNum w:abstractNumId="4" w15:restartNumberingAfterBreak="0">
     <w:nsid w:val="2B7C6549"/>
     <w:multiLevelType w:val="hybridMultilevel"/>
     <w:tmpl w:val="AF4A601C"/>
@@ -1351,7 +1593,7 @@
       </w:pPr>
     </w:lvl>
   </w:abstractNum>
-  <w:abstractNum w:abstractNumId="4" w15:restartNumberingAfterBreak="0">
+  <w:abstractNum w:abstractNumId="5" w15:restartNumberingAfterBreak="0">
     <w:nsid w:val="35181301"/>
     <w:multiLevelType w:val="hybridMultilevel"/>
     <w:tmpl w:val="FE6E610C"/>
@@ -1440,7 +1682,7 @@
       </w:pPr>
     </w:lvl>
   </w:abstractNum>
-  <w:abstractNum w:abstractNumId="5" w15:restartNumberingAfterBreak="0">
+  <w:abstractNum w:abstractNumId="6" w15:restartNumberingAfterBreak="0">
     <w:nsid w:val="371560F9"/>
     <w:multiLevelType w:val="hybridMultilevel"/>
     <w:tmpl w:val="777C3D2A"/>
@@ -1529,7 +1771,7 @@
       </w:pPr>
     </w:lvl>
   </w:abstractNum>
-  <w:abstractNum w:abstractNumId="6" w15:restartNumberingAfterBreak="0">
+  <w:abstractNum w:abstractNumId="7" w15:restartNumberingAfterBreak="0">
     <w:nsid w:val="39692D60"/>
     <w:multiLevelType w:val="hybridMultilevel"/>
     <w:tmpl w:val="693EE67A"/>
@@ -1618,7 +1860,7 @@
       </w:pPr>
     </w:lvl>
   </w:abstractNum>
-  <w:abstractNum w:abstractNumId="7" w15:restartNumberingAfterBreak="0">
+  <w:abstractNum w:abstractNumId="8" w15:restartNumberingAfterBreak="0">
     <w:nsid w:val="41F34CDA"/>
     <w:multiLevelType w:val="hybridMultilevel"/>
     <w:tmpl w:val="881E911C"/>
@@ -1707,7 +1949,96 @@
       </w:pPr>
     </w:lvl>
   </w:abstractNum>
-  <w:abstractNum w:abstractNumId="8" w15:restartNumberingAfterBreak="0">
+  <w:abstractNum w:abstractNumId="9" w15:restartNumberingAfterBreak="0">
+    <w:nsid w:val="48216BF2"/>
+    <w:multiLevelType w:val="hybridMultilevel"/>
+    <w:tmpl w:val="78B40614"/>
+    <w:lvl w:ilvl="0" w:tplc="DB8AF402">
+      <w:start w:val="1"/>
+      <w:numFmt w:val="decimal"/>
+      <w:lvlText w:val="%1."/>
+      <w:lvlJc w:val="left"/>
+      <w:pPr>
+        <w:ind w:left="1800" w:hanging="360"/>
+      </w:pPr>
+      <w:rPr>
+        <w:rFonts w:hint="default"/>
+      </w:rPr>
+    </w:lvl>
+    <w:lvl w:ilvl="1" w:tplc="04090019" w:tentative="1">
+      <w:start w:val="1"/>
+      <w:numFmt w:val="lowerLetter"/>
+      <w:lvlText w:val="%2."/>
+      <w:lvlJc w:val="left"/>
+      <w:pPr>
+        <w:ind w:left="2520" w:hanging="360"/>
+      </w:pPr>
+    </w:lvl>
+    <w:lvl w:ilvl="2" w:tplc="0409001B" w:tentative="1">
+      <w:start w:val="1"/>
+      <w:numFmt w:val="lowerRoman"/>
+      <w:lvlText w:val="%3."/>
+      <w:lvlJc w:val="right"/>
+      <w:pPr>
+        <w:ind w:left="3240" w:hanging="180"/>
+      </w:pPr>
+    </w:lvl>
+    <w:lvl w:ilvl="3" w:tplc="0409000F" w:tentative="1">
+      <w:start w:val="1"/>
+      <w:numFmt w:val="decimal"/>
+      <w:lvlText w:val="%4."/>
+      <w:lvlJc w:val="left"/>
+      <w:pPr>
+        <w:ind w:left="3960" w:hanging="360"/>
+      </w:pPr>
+    </w:lvl>
+    <w:lvl w:ilvl="4" w:tplc="04090019" w:tentative="1">
+      <w:start w:val="1"/>
+      <w:numFmt w:val="lowerLetter"/>
+      <w:lvlText w:val="%5."/>
+      <w:lvlJc w:val="left"/>
+      <w:pPr>
+        <w:ind w:left="4680" w:hanging="360"/>
+      </w:pPr>
+    </w:lvl>
+    <w:lvl w:ilvl="5" w:tplc="0409001B" w:tentative="1">
+      <w:start w:val="1"/>
+      <w:numFmt w:val="lowerRoman"/>
+      <w:lvlText w:val="%6."/>
+      <w:lvlJc w:val="right"/>
+      <w:pPr>
+        <w:ind w:left="5400" w:hanging="180"/>
+      </w:pPr>
+    </w:lvl>
+    <w:lvl w:ilvl="6" w:tplc="0409000F" w:tentative="1">
+      <w:start w:val="1"/>
+      <w:numFmt w:val="decimal"/>
+      <w:lvlText w:val="%7."/>
+      <w:lvlJc w:val="left"/>
+      <w:pPr>
+        <w:ind w:left="6120" w:hanging="360"/>
+      </w:pPr>
+    </w:lvl>
+    <w:lvl w:ilvl="7" w:tplc="04090019" w:tentative="1">
+      <w:start w:val="1"/>
+      <w:numFmt w:val="lowerLetter"/>
+      <w:lvlText w:val="%8."/>
+      <w:lvlJc w:val="left"/>
+      <w:pPr>
+        <w:ind w:left="6840" w:hanging="360"/>
+      </w:pPr>
+    </w:lvl>
+    <w:lvl w:ilvl="8" w:tplc="0409001B" w:tentative="1">
+      <w:start w:val="1"/>
+      <w:numFmt w:val="lowerRoman"/>
+      <w:lvlText w:val="%9."/>
+      <w:lvlJc w:val="right"/>
+      <w:pPr>
+        <w:ind w:left="7560" w:hanging="180"/>
+      </w:pPr>
+    </w:lvl>
+  </w:abstractNum>
+  <w:abstractNum w:abstractNumId="10" w15:restartNumberingAfterBreak="0">
     <w:nsid w:val="6FDF16F5"/>
     <w:multiLevelType w:val="hybridMultilevel"/>
     <w:tmpl w:val="37840ABA"/>
@@ -1800,28 +2131,34 @@
     <w:abstractNumId w:val="0"/>
   </w:num>
   <w:num w:numId="2" w16cid:durableId="1046681988">
+    <w:abstractNumId w:val="10"/>
+  </w:num>
+  <w:num w:numId="3" w16cid:durableId="1818493656">
+    <w:abstractNumId w:val="3"/>
+  </w:num>
+  <w:num w:numId="4" w16cid:durableId="320811964">
+    <w:abstractNumId w:val="6"/>
+  </w:num>
+  <w:num w:numId="5" w16cid:durableId="1120338646">
+    <w:abstractNumId w:val="2"/>
+  </w:num>
+  <w:num w:numId="6" w16cid:durableId="1010837061">
+    <w:abstractNumId w:val="4"/>
+  </w:num>
+  <w:num w:numId="7" w16cid:durableId="1576625890">
+    <w:abstractNumId w:val="5"/>
+  </w:num>
+  <w:num w:numId="8" w16cid:durableId="273288186">
+    <w:abstractNumId w:val="7"/>
+  </w:num>
+  <w:num w:numId="9" w16cid:durableId="1119884534">
     <w:abstractNumId w:val="8"/>
   </w:num>
-  <w:num w:numId="3" w16cid:durableId="1818493656">
-    <w:abstractNumId w:val="2"/>
-  </w:num>
-  <w:num w:numId="4" w16cid:durableId="320811964">
-    <w:abstractNumId w:val="5"/>
-  </w:num>
-  <w:num w:numId="5" w16cid:durableId="1120338646">
+  <w:num w:numId="10" w16cid:durableId="1170561250">
     <w:abstractNumId w:val="1"/>
   </w:num>
-  <w:num w:numId="6" w16cid:durableId="1010837061">
-    <w:abstractNumId w:val="3"/>
-  </w:num>
-  <w:num w:numId="7" w16cid:durableId="1576625890">
-    <w:abstractNumId w:val="4"/>
-  </w:num>
-  <w:num w:numId="8" w16cid:durableId="273288186">
-    <w:abstractNumId w:val="6"/>
-  </w:num>
-  <w:num w:numId="9" w16cid:durableId="1119884534">
-    <w:abstractNumId w:val="7"/>
+  <w:num w:numId="11" w16cid:durableId="1357658845">
+    <w:abstractNumId w:val="9"/>
   </w:num>
 </w:numbering>
 </file>

</xml_diff>